<commit_message>
REvising to preserve line breaks in project reports - unsuccessful so far
</commit_message>
<xml_diff>
--- a/data/word_docs/3682 PSSI Science Project Reporting Enns.docx
+++ b/data/word_docs/3682 PSSI Science Project Reporting Enns.docx
@@ -784,6 +784,7 @@
               <w:docPart w:val="DefaultPlaceholder_-1854013440"/>
             </w:placeholder>
           </w:sdtPr>
+          <w:sdtEndPr/>
           <w:sdtContent>
             <w:tc>
               <w:tcPr>
@@ -810,6 +811,7 @@
               <w:docPart w:val="DefaultPlaceholder_-1854013440"/>
             </w:placeholder>
           </w:sdtPr>
+          <w:sdtEndPr/>
           <w:sdtContent>
             <w:tc>
               <w:tcPr>
@@ -918,6 +920,7 @@
               <w:docPart w:val="DefaultPlaceholder_-1854013440"/>
             </w:placeholder>
           </w:sdtPr>
+          <w:sdtEndPr/>
           <w:sdtContent>
             <w:tc>
               <w:tcPr>
@@ -954,6 +957,7 @@
               <w:docPart w:val="DefaultPlaceholder_-1854013440"/>
             </w:placeholder>
           </w:sdtPr>
+          <w:sdtEndPr/>
           <w:sdtContent>
             <w:tc>
               <w:tcPr>
@@ -1036,6 +1040,7 @@
             </w:placeholder>
             <w:showingPlcHdr/>
           </w:sdtPr>
+          <w:sdtEndPr/>
           <w:sdtContent>
             <w:tc>
               <w:tcPr>
@@ -1090,6 +1095,7 @@
             </mc:Fallback>
           </mc:AlternateContent>
         </w:rPr>
+        <w:lastRenderedPageBreak/>
         <mc:AlternateContent>
           <mc:Choice Requires="w16se">
             <w16se:symEx w16se:font="Segoe UI Emoji" w16se:char="1F41F"/>
@@ -1187,6 +1193,7 @@
             </w:placeholder>
             <w:showingPlcHdr/>
           </w:sdtPr>
+          <w:sdtEndPr/>
           <w:sdtContent>
             <w:tc>
               <w:tcPr>
@@ -1213,6 +1220,7 @@
             </w:placeholder>
             <w:showingPlcHdr/>
           </w:sdtPr>
+          <w:sdtEndPr/>
           <w:sdtContent>
             <w:tc>
               <w:tcPr>
@@ -1299,6 +1307,7 @@
             </w:placeholder>
             <w:showingPlcHdr/>
           </w:sdtPr>
+          <w:sdtEndPr/>
           <w:sdtContent>
             <w:tc>
               <w:tcPr>
@@ -1324,6 +1333,7 @@
               <w:docPart w:val="DefaultPlaceholder_-1854013440"/>
             </w:placeholder>
           </w:sdtPr>
+          <w:sdtEndPr/>
           <w:sdtContent>
             <w:tc>
               <w:tcPr>
@@ -1421,6 +1431,7 @@
             </w:placeholder>
             <w:showingPlcHdr/>
           </w:sdtPr>
+          <w:sdtEndPr/>
           <w:sdtContent>
             <w:tc>
               <w:tcPr>
@@ -1447,6 +1458,7 @@
             </w:placeholder>
             <w:showingPlcHdr/>
           </w:sdtPr>
+          <w:sdtEndPr/>
           <w:sdtContent>
             <w:tc>
               <w:tcPr>
@@ -1530,6 +1542,7 @@
             </w:placeholder>
             <w:showingPlcHdr/>
           </w:sdtPr>
+          <w:sdtEndPr/>
           <w:sdtContent>
             <w:tc>
               <w:tcPr>
@@ -1743,6 +1756,7 @@
             </w:placeholder>
             <w:showingPlcHdr/>
           </w:sdtPr>
+          <w:sdtEndPr/>
           <w:sdtContent>
             <w:tc>
               <w:tcPr>
@@ -1808,6 +1822,7 @@
             </w:placeholder>
             <w:showingPlcHdr/>
           </w:sdtPr>
+          <w:sdtEndPr/>
           <w:sdtContent>
             <w:tc>
               <w:tcPr>
@@ -1886,6 +1901,7 @@
             </w:placeholder>
             <w:showingPlcHdr/>
           </w:sdtPr>
+          <w:sdtEndPr/>
           <w:sdtContent>
             <w:tc>
               <w:tcPr>
@@ -1964,6 +1980,7 @@
             </w:placeholder>
             <w:showingPlcHdr/>
           </w:sdtPr>
+          <w:sdtEndPr/>
           <w:sdtContent>
             <w:tc>
               <w:tcPr>
@@ -2031,6 +2048,7 @@
             </w:placeholder>
             <w:showingPlcHdr/>
           </w:sdtPr>
+          <w:sdtEndPr/>
           <w:sdtContent>
             <w:tc>
               <w:tcPr>
@@ -2085,6 +2103,7 @@
             </w:placeholder>
             <w:showingPlcHdr/>
           </w:sdtPr>
+          <w:sdtEndPr/>
           <w:sdtContent>
             <w:tc>
               <w:tcPr>
@@ -2149,6 +2168,7 @@
             </w:placeholder>
             <w:showingPlcHdr/>
           </w:sdtPr>
+          <w:sdtEndPr/>
           <w:sdtContent>
             <w:tc>
               <w:tcPr>
@@ -2227,6 +2247,7 @@
             </w:placeholder>
             <w:showingPlcHdr/>
           </w:sdtPr>
+          <w:sdtEndPr/>
           <w:sdtContent>
             <w:tc>
               <w:tcPr>
@@ -2272,6 +2293,7 @@
                 <w:bCs/>
                 <w:color w:val="FFFFFF" w:themeColor="background1"/>
               </w:rPr>
+              <w:lastRenderedPageBreak/>
               <mc:AlternateContent>
                 <mc:Choice Requires="w16se">
                   <w16se:symEx w16se:font="Segoe UI Emoji" w16se:char="1F4DD"/>
@@ -2434,6 +2456,7 @@
               <w:docPart w:val="87EB2CBC50DF4173B530C228C9C0297D"/>
             </w:placeholder>
           </w:sdtPr>
+          <w:sdtEndPr/>
           <w:sdtContent>
             <w:tc>
               <w:tcPr>
@@ -2467,6 +2490,14 @@
                 </w:r>
               </w:p>
               <w:p>
+                <w:pPr>
+                  <w:rPr>
+                    <w:b/>
+                    <w:bCs/>
+                  </w:rPr>
+                </w:pPr>
+              </w:p>
+              <w:p>
                 <w:r>
                   <w:rPr>
                     <w:b/>
@@ -2564,6 +2595,14 @@
                 <w:r>
                   <w:t xml:space="preserve"> and habitat protection.</w:t>
                 </w:r>
+              </w:p>
+              <w:p>
+                <w:pPr>
+                  <w:rPr>
+                    <w:b/>
+                    <w:bCs/>
+                  </w:rPr>
+                </w:pPr>
               </w:p>
               <w:p>
                 <w:r>
@@ -2708,6 +2747,7 @@
               <w:docPart w:val="A5999F5861C744FB94434E61FF3F9387"/>
             </w:placeholder>
           </w:sdtPr>
+          <w:sdtEndPr/>
           <w:sdtContent>
             <w:tc>
               <w:tcPr>
@@ -2736,8 +2776,10 @@
                   <w:t xml:space="preserve"> freshwater and marine ecosystems. While salmon populations and fisheries are regulated federally, water use and watercourse alterations affecting aquatic habitat are managed provincially, with both governments having authority to designate protected areas. British Columbia is even more decentralized than other provinces, with species at risk provisions spread over the greatest number of statutes and regulations.</w:t>
                 </w:r>
               </w:p>
-              <w:p>
-                <w:r>
+              <w:p/>
+              <w:p>
+                <w:r>
+                  <w:lastRenderedPageBreak/>
                   <w:t xml:space="preserve">Addressing threats to salmon habitat requires coordinated, inter-jurisdictional action across multiple departments. Freshwater habitat impacts from forestry, agriculture, and urbanization act cumulatively and compound with climate change to degrade salmon watersheds. For example, pollution-related terms appear in 18 federal acts and 22 provincial acts, with implementation responsibilities spanning eight federal ministries and nine provincial ministries. Despite considerable attention toward policies and recovery programs (e.g., Canada's Policy for Conservation of Wild Pacific Salmon and the Pacific Salmon Strategy Initiative), Pacific salmon populations continue to decline while the number of monitored populations decreases. Assessment frameworks like the </w:t>
                 </w:r>
                 <w:r>
@@ -2896,6 +2938,7 @@
               <w:docPart w:val="D2AF34734BDE4F94B886FCE5E82E5E2B"/>
             </w:placeholder>
           </w:sdtPr>
+          <w:sdtEndPr/>
           <w:sdtContent>
             <w:tc>
               <w:tcPr>
@@ -2909,9 +2952,18 @@
                   <w:t>We</w:t>
                 </w:r>
                 <w:r>
-                  <w:t xml:space="preserve"> accumulated 196 Canadian federal and British Columbian provincial statutes (including acts, regulations, codes, and orders) relevant to Pacific salmon stewardship through a systematic keyword search process using the Canadian Legal Information Institute (CanLII) website. Indigenous legislation, Yukon Territorial legislation, municipal bylaws, and international conventions were not included due to scope limitations, though these may overlap with federal or provincial legislation.</w:t>
-                </w:r>
-              </w:p>
+                  <w:t xml:space="preserve"> accumulated 196 Canadian federal and British Columbian provincial statutes (including acts, regulations, codes, and orders) relevant to Pacific salmon stewardship through a systematic keyword search process using the Canadian Legal Information Institute (</w:t>
+                </w:r>
+                <w:proofErr w:type="spellStart"/>
+                <w:r>
+                  <w:t>CanLII</w:t>
+                </w:r>
+                <w:proofErr w:type="spellEnd"/>
+                <w:r>
+                  <w:t>) website. Indigenous legislation, Yukon Territorial legislation, municipal bylaws, and international conventions were not included due to scope limitations, though these may overlap with federal or provincial legislation.</w:t>
+                </w:r>
+              </w:p>
+              <w:p/>
               <w:p>
                 <w:r>
                   <w:t>The methodology involved parsing legislation by individual clauses (paragraphs) using automated HTML extraction, then developing</w:t>
@@ -2968,14 +3020,28 @@
                   <w:t>)</w:t>
                 </w:r>
                 <w:r>
-                  <w:t>. The parsed legislation was stored in a SQLite database with datatables including jurisdiction, act name, legislation type, paragraph content, section, heading, management domain, IUCN-CMP threat category, scope, and matched keywords. Keyword lists were derived from IUCN-CMP threat definitions, word frequency analyses of collected legislation, and iterative researcher input and revision to ensure specificity and relevance.</w:t>
-                </w:r>
-              </w:p>
-              <w:p>
-                <w:r>
-                  <w:t>Clauses were categorized by salmon-specific scope ranging from direct salmon references to general governance: "1 – Salmon" (Pacific salmon specifically); "2 – Fish" (fish including salmon); "3 – Habitat" (habitat including salmon habitat); and "4 – Governance" (administrative processes and structure). Additionally, clauses were categorized by type (prohibition, authorization, designation, etc.) to understand the nature and intent of legislative provisions. The management domain categories were aligned with IUCN-CMP Level 2 threat categories, though some lumping and splitting was required to better match with sector-by-sector Canadian and British Columbian legislation.</w:t>
-                </w:r>
-              </w:p>
+                  <w:t xml:space="preserve">. The parsed legislation was stored in a SQLite database with </w:t>
+                </w:r>
+                <w:proofErr w:type="spellStart"/>
+                <w:r>
+                  <w:t>datatables</w:t>
+                </w:r>
+                <w:proofErr w:type="spellEnd"/>
+                <w:r>
+                  <w:t xml:space="preserve"> including jurisdiction, act name, legislation type, paragraph content, section, heading, management domain, IUCN-CMP threat category, scope, and matched keywords. Keyword lists were derived from IUCN-CMP threat definitions, word frequency analyses of collected legislation, and iterative researcher input and revision to ensure specificity and relevance.</w:t>
+                </w:r>
+              </w:p>
+              <w:p/>
+              <w:p>
+                <w:r>
+                  <w:t xml:space="preserve">Clauses were categorized by salmon-specific scope ranging from direct salmon references to general governance: "1 – Salmon" (Pacific salmon specifically); "2 – Fish" (fish including salmon); "3 – Habitat" (habitat including salmon habitat); and "4 – Governance" (administrative processes and structure). Additionally, clauses were categorized by type (prohibition, authorization, designation, etc.) to understand the nature and intent of legislative provisions. The management domain categories were </w:t>
+                </w:r>
+                <w:r>
+                  <w:lastRenderedPageBreak/>
+                  <w:t>aligned with IUCN-CMP Level 2 threat categories, though some lumping and splitting was required to better match with sector-by-sector Canadian and British Columbian legislation.</w:t>
+                </w:r>
+              </w:p>
+              <w:p/>
               <w:p>
                 <w:r>
                   <w:t>Key findings revealed that pollution was the management domain with the highest section count, split almost evenly between federal and provincial jurisdictions. Fisheries was among the top three section counts with a majority under federal jurisdiction, while Water Use and Watercourse Modifications was in the top four with a majority under provincial jurisdiction—indicating an underlying disconnect where salmon harvest is controlled federally while habitat aspects are governed provincially. The IUCN-CMP Level 2 threat category "9.1 Water-Borne &amp; Other Effluent Pollution" matched with the highest number of sections, followed by "5.4 Fishing, Harvesting &amp; Controlling Aquatic Species." Pacific salmon-specific language was found in far fewer sections than indirect, less specific language, with more federal legislation sections matching salmon harvest categories than provincial.</w:t>
@@ -3237,6 +3303,7 @@
               <w:docPart w:val="87EB2CBC50DF4173B530C228C9C0297D"/>
             </w:placeholder>
           </w:sdtPr>
+          <w:sdtEndPr/>
           <w:sdtContent>
             <w:tc>
               <w:tcPr>
@@ -3256,6 +3323,7 @@
                   <w:t>create coordination challenges for integrated salmon stewardship.</w:t>
                 </w:r>
               </w:p>
+              <w:p/>
               <w:p>
                 <w:r>
                   <w:t xml:space="preserve">The framework </w:t>
@@ -3273,6 +3341,7 @@
                   <w:t>ase studies demonstrated the tool's utility: for "10.1 Geological Events" (landslides), the framework identified eight pieces of legislation largely related to forestry, revealing that clauses were mostly "Instruction" and "Designation" types. For "7.2 Dams &amp; Water Management / Use" (identified as Extreme-High threat for Fraser Interior Chinook), the framework revealed extensive legislation with more evenly distributed clause types, with "Interpretation &amp; Purpose" and definition sections being most common.</w:t>
                 </w:r>
               </w:p>
+              <w:p/>
               <w:p>
                 <w:r>
                   <w:t>The co-occurrence analysis of management domains within individual clauses reveals the complexities of legal language</w:t>
@@ -3284,6 +3353,7 @@
                   <w:t xml:space="preserve">for example, aquaculture regulations that simultaneously address pollution, demonstrating that regulatory provisions often span multiple threat categories. This insight is </w:t>
                 </w:r>
                 <w:r>
+                  <w:lastRenderedPageBreak/>
                   <w:t>important</w:t>
                 </w:r>
                 <w:r>
@@ -3296,6 +3366,7 @@
                   <w:t xml:space="preserve"> understand cumulative impacts and developing comprehensive mitigation strategies.</w:t>
                 </w:r>
               </w:p>
+              <w:p/>
               <w:p>
                 <w:r>
                   <w:t>Sources of uncertainty in the framework include researcher subjectivity in legislation inclusion and keyword list development, though the use of documented keyword lists allows for transparency and repeatability. The framework does not verify implementation or enforcement of statutes by responsible officials, presenting legislation as written rather than as practiced. Additionally, context and meaning of keywords can cause mis-categorization, requiring iterative revision to ensure accuracy. The study also notes that the number of statutes, sections, or clauses is not a measure of the quality or effectiveness of legislation, but rather provides visibility into what exists in the regulatory landscape.</w:t>
@@ -3408,6 +3479,7 @@
               <w:docPart w:val="DefaultPlaceholder_-1854013440"/>
             </w:placeholder>
           </w:sdtPr>
+          <w:sdtEndPr/>
           <w:sdtContent>
             <w:tc>
               <w:tcPr>
@@ -3430,6 +3502,7 @@
                   <w:t xml:space="preserve"> user feedback to refine keyword matching algorithms and reduce mis-categorization.</w:t>
                 </w:r>
               </w:p>
+              <w:p/>
               <w:p>
                 <w:r>
                   <w:t xml:space="preserve">The project findings </w:t>
@@ -3503,6 +3576,7 @@
         <w:rPr>
           <w:rFonts w:ascii="Segoe UI Emoji" w:hAnsi="Segoe UI Emoji" w:cs="Segoe UI Emoji"/>
         </w:rPr>
+        <w:lastRenderedPageBreak/>
         <w:t xml:space="preserve">📈 </w:t>
       </w:r>
       <w:r>
@@ -3637,6 +3711,7 @@
               <w:docPart w:val="87EB2CBC50DF4173B530C228C9C0297D"/>
             </w:placeholder>
           </w:sdtPr>
+          <w:sdtEndPr/>
           <w:sdtContent>
             <w:tc>
               <w:tcPr>
@@ -3647,23 +3722,17 @@
                   <w:t>Figure 1. Flowchart showing alignment of IUCN - CMP Level 2 threat categories with Management Domain in relation to legislation and jurisdiction.</w:t>
                 </w:r>
               </w:p>
+              <w:p/>
               <w:p>
                 <w:r>
                   <w:t>Figure 2. Count of sections matched by management domain, stacked by jurisdiction.</w:t>
                 </w:r>
               </w:p>
+              <w:p/>
               <w:p>
                 <w:r>
                   <w:t>Figure 3. Section counts by IUCN-CMP threat category, separated by jurisdiction.</w:t>
                 </w:r>
-              </w:p>
-              <w:p/>
-              <w:p>
-                <w:pPr>
-                  <w:rPr>
-                    <w:rFonts w:ascii="Calibri" w:eastAsia="Yu Mincho" w:hAnsi="Calibri" w:cs="Arial"/>
-                  </w:rPr>
-                </w:pPr>
               </w:p>
             </w:tc>
           </w:sdtContent>
@@ -3792,6 +3861,7 @@
               <w:docPart w:val="46474C6043584C08A37A3830B53C2398"/>
             </w:placeholder>
           </w:sdtPr>
+          <w:sdtEndPr/>
           <w:sdtContent>
             <w:tc>
               <w:tcPr>
@@ -3802,273 +3872,620 @@
                   <w:pStyle w:val="Bibliography"/>
                 </w:pPr>
                 <w:r>
-                  <w:t>Arbeider, M., Ritchie, L., Braun, D., Jenewein, B., Rickards, K., Dionne, K., Holt, C., Labelle, M., Nicklin, P., Mozin, P., Grant, P., Parken, C., and Bailey, R. 2020. Interior Fraser Coho Salmon Recovery Potential Assessment. Fisheries and Oceans Canada.</w:t>
+                  <w:t xml:space="preserve">Arbeider, M., Ritchie, L., Braun, D., Jenewein, B., Rickards, K., Dionne, K., Holt, C., Labelle, M., Nicklin, P., </w:t>
+                </w:r>
+                <w:proofErr w:type="spellStart"/>
+                <w:r>
+                  <w:t>Mozin</w:t>
+                </w:r>
+                <w:proofErr w:type="spellEnd"/>
+                <w:r>
+                  <w:t>, P., Grant, P., Parken, C., and Bailey, R. 2020. Interior Fraser Coho Salmon Recovery Potential Assessment. Fisheries and Oceans Canada.</w:t>
                 </w:r>
               </w:p>
               <w:p>
                 <w:pPr>
                   <w:pStyle w:val="Bibliography"/>
                 </w:pPr>
-                <w:r>
-                  <w:t>Atkinson, E.M., Carturan, B.S., Atkinson, C.P., Bateman, A.W., Connors, K., Hertz, E., and Peacock, S.J. 2024, December 5. Monitoring for fisheries or for fish? Declines in monitoring of salmon spawners continue despite a conservation crisis. doi:10.1101/2024.12.01.626233.</w:t>
-                </w:r>
               </w:p>
               <w:p>
                 <w:pPr>
                   <w:pStyle w:val="Bibliography"/>
                 </w:pPr>
                 <w:r>
-                  <w:t>Bankes, N., Mascher, S., and Olszynski, M. 2014. Can Environmental Laws Fulfill Their Promise? Stories from Canada. Sustainability 6(9): 6024–6048. doi:10.3390/su6096024.</w:t>
+                  <w:t>Atkinson, E.M., Carturan, B.S., Atkinson, C.P., Bateman, A.W., Connors, K., Hertz, E., and Peacock, S.J. 2024, December 5. Monitoring for fisheries or for fish? Declines in monitoring of salmon spawners continue despite a conservation crisis. doi:10.1101/2024.12.01.626233.</w:t>
                 </w:r>
               </w:p>
               <w:p>
                 <w:pPr>
                   <w:pStyle w:val="Bibliography"/>
                 </w:pPr>
-                <w:r>
-                  <w:t>Becklumb, P. 2013. Federal and Provincial Jurisdiction to Regulate Environmental Issues.</w:t>
-                </w:r>
               </w:p>
               <w:p>
                 <w:pPr>
                   <w:pStyle w:val="Bibliography"/>
                 </w:pPr>
                 <w:r>
-                  <w:t>Bisson, P.A., Dunham, J.B., and Reeves, G.H. 2009. Freshwater Ecosystems and Resilience of Pacific Salmon: Habitat Management Based on Natural Variability. E&amp;S 14(1): art45. doi:10.5751/ES-02784-140145.</w:t>
+                  <w:t xml:space="preserve">Bankes, N., Mascher, S., and </w:t>
+                </w:r>
+                <w:proofErr w:type="spellStart"/>
+                <w:r>
+                  <w:t>Olszynski</w:t>
+                </w:r>
+                <w:proofErr w:type="spellEnd"/>
+                <w:r>
+                  <w:t>, M. 2014. Can Environmental Laws Fulfill Their Promise? Stories from Canada. Sustainability 6(9): 6024–6048. doi:10.3390/su6096024.</w:t>
                 </w:r>
               </w:p>
               <w:p>
                 <w:pPr>
                   <w:pStyle w:val="Bibliography"/>
                 </w:pPr>
-                <w:r>
-                  <w:t>Bogetti, J.M., and Mason, C.W. 2025. To protect or forget? Comparing species at risk legislation across Canada's common-law provinces. FACETS 10: 1–11. doi:10.1139/facets-2025-0031.</w:t>
-                </w:r>
               </w:p>
               <w:p>
                 <w:pPr>
                   <w:pStyle w:val="Bibliography"/>
                 </w:pPr>
-                <w:r>
-                  <w:t>Campbell, M.L., and Thomas, V.G. 2002. Constitutional Impacts on Conservation: Effects of Federalism on Biodiversity Protection. Environmental Policy and Law 32(5): 223–232. doi:10.3233/EPL-2002-32_5_13.</w:t>
+                <w:proofErr w:type="spellStart"/>
+                <w:r>
+                  <w:t>Becklumb</w:t>
+                </w:r>
+                <w:proofErr w:type="spellEnd"/>
+                <w:r>
+                  <w:t>, P. 2013. Federal and Provincial Jurisdiction to Regulate Environmental Issues.</w:t>
                 </w:r>
               </w:p>
               <w:p>
                 <w:pPr>
                   <w:pStyle w:val="Bibliography"/>
                 </w:pPr>
-                <w:r>
-                  <w:t>Canadian Legal Information Institute. 2025, December 18. CanLII. CanLII. Available from https://www.canlii.org/ [accessed 18 December 2025].</w:t>
-                </w:r>
               </w:p>
               <w:p>
                 <w:pPr>
                   <w:pStyle w:val="Bibliography"/>
                 </w:pPr>
                 <w:r>
-                  <w:t>Chalifour, L., Holt, C., Camaclang, A.E., Bradford, M.J., Dixon, R., Finn, R.J.R., Hemming, V., Hinch, S.G., Levings, C.D., MacDuffee, M., Nishimura, D.J.H., Pearson, M., Reynolds, J.D., Scott, D.C., Spremberg, U., Stark, S., Stevens, J., Baum, J.K., and Martin, T.G. 2022. Identifying a pathway towards recovery for depleted wild Pacific salmon populations in a large watershed under multiple stressors. Journal of Applied Ecology 59(9): 2212–2226. doi:10.1111/1365-2664.14239.</w:t>
+                  <w:t>Bisson, P.A., Dunham, J.B., and Reeves, G.H. 2009. Freshwater Ecosystems and Resilience of Pacific Salmon: Habitat Management Based on Natural Variability. E&amp;S 14(1): art45. doi:10.5751/ES-02784-140145.</w:t>
                 </w:r>
               </w:p>
               <w:p>
                 <w:pPr>
                   <w:pStyle w:val="Bibliography"/>
                 </w:pPr>
-                <w:r>
-                  <w:t>Co</w:t>
-                </w:r>
-                <w:r>
-                  <w:t>h</w:t>
-                </w:r>
-                <w:r>
-                  <w:t>en, B.I. 2012. Commission of Inquiry into the Decline of Sockeye Salmon in the Fraser River (Canada): The uncertain future of Fraser River sockeye. Volume 3, Recommendations, summary, process : Final report. Privy Council Office, Minister of Public Works and Government Services Canada, Ottawa, ON.</w:t>
-                </w:r>
               </w:p>
               <w:p>
                 <w:pPr>
                   <w:pStyle w:val="Bibliography"/>
                 </w:pPr>
                 <w:r>
-                  <w:t>Collins, L., and Sossin, L. 2019. Approach to Constitutional Principles and Environmental Discretion in Canada. 52.</w:t>
+                  <w:t>Bogetti, J.M., and Mason, C.W. 2025. To protect or forget? Comparing species at risk legislation across Canada's common-law provinces. FACETS 10: 1–11. doi:10.1139/facets-2025-0031.</w:t>
                 </w:r>
               </w:p>
               <w:p>
                 <w:pPr>
                   <w:pStyle w:val="Bibliography"/>
                 </w:pPr>
-                <w:r>
-                  <w:t>Dallimer, M., and Strange, N. 2015. Why socio-political borders and boundaries matter in conservation. Trends in Ecology &amp; Evolution 30(3): 132–139. doi:10.1016/j.tree.2014.12.004.</w:t>
-                </w:r>
               </w:p>
               <w:p>
                 <w:pPr>
                   <w:pStyle w:val="Bibliography"/>
                 </w:pPr>
                 <w:r>
-                  <w:t>Del Valle, E., Neal, B., Martínez-Candelas, I., Dann, P., Webb, D., and McClenachan, L. 2024. Fishing in turbulent waters: Resilience, risk, and trust in British Columbia's declining commercial salmon fishery. FACETS 9: 1–17. doi:10.1139/facets-2023-0204.</w:t>
+                  <w:t>Campbell, M.L., and Thomas, V.G. 2002. Constitutional Impacts on Conservation: Effects of Federalism on Biodiversity Protection. Environmental Policy and Law 32(5): 223–232. doi:10.3233/EPL-2002-32_5_13.</w:t>
                 </w:r>
               </w:p>
               <w:p>
                 <w:pPr>
                   <w:pStyle w:val="Bibliography"/>
                 </w:pPr>
-                <w:r>
-                  <w:t>Department of Justice Canada. 2022, August 29. Legistics Paragraphing. Legistics Paragraphing.</w:t>
-                </w:r>
               </w:p>
               <w:p>
                 <w:pPr>
                   <w:pStyle w:val="Bibliography"/>
                 </w:pPr>
                 <w:r>
-                  <w:t>Department of Justice Canada. 2026, January 13. Table of Public Statutes and Responsible Ministers. Table of Public Statutes; Responsible Ministers.</w:t>
+                  <w:t xml:space="preserve">Canadian Legal Information Institute. 2025, December 18. </w:t>
+                </w:r>
+                <w:proofErr w:type="spellStart"/>
+                <w:r>
+                  <w:t>CanLII</w:t>
+                </w:r>
+                <w:proofErr w:type="spellEnd"/>
+                <w:r>
+                  <w:t xml:space="preserve">. </w:t>
+                </w:r>
+                <w:proofErr w:type="spellStart"/>
+                <w:r>
+                  <w:t>CanLII</w:t>
+                </w:r>
+                <w:proofErr w:type="spellEnd"/>
+                <w:r>
+                  <w:t>. Available from https://www.canlii.org/ [accessed 18 December 2025].</w:t>
                 </w:r>
               </w:p>
               <w:p>
                 <w:pPr>
                   <w:pStyle w:val="Bibliography"/>
                 </w:pPr>
-                <w:r>
-                  <w:t>DFO. 2005. Canada's policy for conservation of wild pacific salmon. Fisheries and Oceans Canada, Vancouver, BC.</w:t>
-                </w:r>
               </w:p>
               <w:p>
                 <w:pPr>
                   <w:pStyle w:val="Bibliography"/>
                 </w:pPr>
                 <w:r>
-                  <w:t>DFO. 2021. Wild Salmon Policy: 2018-2022 Implementation</w:t>
-                </w:r>
-                <w:r>
-                  <w:t xml:space="preserve"> </w:t>
-                </w:r>
-                <w:r>
-                  <w:t>Plan, Annual Report 2020-21. Fisheries; Oceans Canada, Vancouver, BC.</w:t>
+                  <w:t xml:space="preserve">Chalifour, L., Holt, C., Camaclang, A.E., Bradford, M.J., Dixon, R., Finn, R.J.R., Hemming, V., Hinch, S.G., Levings, C.D., MacDuffee, M., Nishimura, D.J.H., Pearson, M., Reynolds, J.D., Scott, D.C., </w:t>
+                </w:r>
+                <w:proofErr w:type="spellStart"/>
+                <w:r>
+                  <w:t>Spremberg</w:t>
+                </w:r>
+                <w:proofErr w:type="spellEnd"/>
+                <w:r>
+                  <w:t>, U., Stark, S., Stevens, J., Baum, J.K., and Martin, T.G. 2022. Identifying a pathway towards recovery for depleted wild Pacific salmon populations in a large watershed under multiple stressors. Journal of Applied Ecology 59(9): 2212–2226. doi:10.1111/1365-2664.14239.</w:t>
                 </w:r>
               </w:p>
               <w:p>
                 <w:pPr>
                   <w:pStyle w:val="Bibliography"/>
                 </w:pPr>
-                <w:r>
-                  <w:t>DFO. 2022a. Guidelines for writing rebuilding plans per the Fish Stocks Provisions and A Fishery Decision-making Framework Incorporating the Precautionary Approach. Fisheries and Oceans Canada, Ottawa, ON.</w:t>
-                </w:r>
               </w:p>
               <w:p>
                 <w:pPr>
                   <w:pStyle w:val="Bibliography"/>
                 </w:pPr>
                 <w:r>
-                  <w:t>DFO. 2024. Trilateral declaration on the urgent need to address wild Pacific salmon populations in British Columbia. Fisheries and Oceans Canada.</w:t>
+                  <w:t>Co</w:t>
+                </w:r>
+                <w:r>
+                  <w:t>h</w:t>
+                </w:r>
+                <w:r>
+                  <w:t>en, B.I. 2012. Commission of Inquiry into the Decline of Sockeye Salmon in the Fraser River (Canada): The uncertain future of Fraser River sockeye. Volume 3, Recommendations, summary, process : Final report. Privy Council Office, Minister of Public Works and Government Services Canada, Ottawa, ON.</w:t>
                 </w:r>
               </w:p>
               <w:p>
                 <w:pPr>
                   <w:pStyle w:val="Bibliography"/>
                 </w:pPr>
-                <w:r>
-                  <w:t>DFO. 2025. Rebuilding plan: West Coast of Vancouver Island Chinook, Oncorhynchus tshawystcha, Suuhaa | SȾOḰI | sat'sam. Fisheries and Oceans Canada, Vancouver, BC.</w:t>
-                </w:r>
               </w:p>
               <w:p>
                 <w:pPr>
                   <w:pStyle w:val="Bibliography"/>
                 </w:pPr>
                 <w:r>
-                  <w:t>Dionne, K. 2023. Recovery potential assessment for southern British Columbian chinook populations, Fraser and southern mainland chinook designatable units (1, 6, 13 and 15). Canadian Science Advisory Secretariat (CSAS), Ottawa ON.</w:t>
+                  <w:t xml:space="preserve">Collins, L., and </w:t>
+                </w:r>
+                <w:proofErr w:type="spellStart"/>
+                <w:r>
+                  <w:t>Sossin</w:t>
+                </w:r>
+                <w:proofErr w:type="spellEnd"/>
+                <w:r>
+                  <w:t>, L. 2019. Approach to Constitutional Principles and Environmental Discretion in Canada. 52.</w:t>
                 </w:r>
               </w:p>
               <w:p>
                 <w:pPr>
                   <w:pStyle w:val="Bibliography"/>
                 </w:pPr>
-                <w:r>
-                  <w:t>Doutaz, D., Ann-Marie Huang, Scott Decker, and Tanya Vivian. 2023. Recovery potential assessment for Fraser River sockeye salmon (Oncorhynchus nerka), nine designatable units part 2: Biology, habitat, threats, mitigations and allowable harm - elements 1-11, 14, 16-18, 22. Canadian Science Advisory Secretariat (CSAS), Ottawa ON.</w:t>
-                </w:r>
               </w:p>
               <w:p>
                 <w:pPr>
                   <w:pStyle w:val="Bibliography"/>
                 </w:pPr>
-                <w:r>
-                  <w:t>Grant, S.C.H., Bronwyn L. MacDonald, and Mark L. Winston. 2019. State of the Canadian Pacific salmon: Response to changing climate and habitats. Department of Fisheries and Oceans, Nanaimo, British Columbia.</w:t>
+                <w:proofErr w:type="spellStart"/>
+                <w:r>
+                  <w:t>Dallimer</w:t>
+                </w:r>
+                <w:proofErr w:type="spellEnd"/>
+                <w:r>
+                  <w:t>, M., and Strange, N. 2015. Why socio-political borders and boundaries matter in conservation. Trends in Ecology &amp; Evolution 30(3): 132–139. doi:10.1016/j.tree.2014.12.004.</w:t>
                 </w:r>
               </w:p>
               <w:p>
                 <w:pPr>
                   <w:pStyle w:val="Bibliography"/>
                 </w:pPr>
-                <w:r>
-                  <w:t>Kraus, D., Murphy, S., and Armitage, D. 2021. Ten bridges on the road to recovering Canada's endangered species. FACETS 6: 1088–1127. doi:10.1139/facets-2020-0084</w:t>
-                </w:r>
-                <w:r>
-                  <w:t>.</w:t>
-                </w:r>
               </w:p>
               <w:p>
                 <w:pPr>
                   <w:pStyle w:val="Bibliography"/>
                 </w:pPr>
                 <w:r>
-                  <w:t>Marentette, J.R., and Kronlund, A.R. 2020. A cross-jurisdictional review of international fisheries policies, standards and guidelines: Considerations for a Canadian Science Sector approach. Fisheries and Oceans Canada = Pêches et Océans Canada, Ottawa, ON.</w:t>
+                  <w:t xml:space="preserve">Del Valle, E., Neal, B., Martínez-Candelas, I., Dann, P., Webb, D., and </w:t>
+                </w:r>
+                <w:proofErr w:type="spellStart"/>
+                <w:r>
+                  <w:t>McClenachan</w:t>
+                </w:r>
+                <w:proofErr w:type="spellEnd"/>
+                <w:r>
+                  <w:t>, L. 2024. Fishing in turbulent waters: Resilience, risk, and trust in British Columbia's declining commercial salmon fishery. FACETS 9: 1–17. doi:10.1139/facets-2023-0204.</w:t>
                 </w:r>
               </w:p>
               <w:p>
                 <w:pPr>
                   <w:pStyle w:val="Bibliography"/>
                 </w:pPr>
-                <w:r>
-                  <w:t>McCune, J.L., Harrower, W.L., Avery-Gomm, S., Brogan, J.M., Csergő, A.-M., Davidson, L.N.K., Garani, A., Halpin, L.R., Lipsen, L.P.J., Lee, C., Nelson, J.C., Prugh, L.R., Stinson, C.M., Whitney, C.K., and Whitton, J. 2013. Threats to Canadian species at risk: An analysis of finalized recovery strategies. Biological Conservation 166: 254–265. doi:10.1016/j.biocon.2013.07.006.</w:t>
-                </w:r>
               </w:p>
               <w:p>
                 <w:pPr>
                   <w:pStyle w:val="Bibliography"/>
                 </w:pPr>
                 <w:r>
-                  <w:t>McDonald, K. 2021. Pacific Salmon: Ensuring the Long-term Health of Wild Populations and Associated Fisheries. House of Commons Canada, Ottawa, ON.</w:t>
+                  <w:t xml:space="preserve">Department of Justice Canada. 2022, August 29. </w:t>
+                </w:r>
+                <w:proofErr w:type="spellStart"/>
+                <w:r>
+                  <w:t>Legistics</w:t>
+                </w:r>
+                <w:proofErr w:type="spellEnd"/>
+                <w:r>
+                  <w:t xml:space="preserve"> Paragraphing. </w:t>
+                </w:r>
+                <w:proofErr w:type="spellStart"/>
+                <w:r>
+                  <w:t>Legistics</w:t>
+                </w:r>
+                <w:proofErr w:type="spellEnd"/>
+                <w:r>
+                  <w:t xml:space="preserve"> Paragraphing.</w:t>
                 </w:r>
               </w:p>
               <w:p>
                 <w:pPr>
                   <w:pStyle w:val="Bibliography"/>
                 </w:pPr>
-                <w:r>
-                  <w:t>Moore, J.W., Ulaski, M.E., Wilson, K.L., Martin, T.G., Kuiper, S.D., Peacock, S.J., Braun, D.C., Naman, S.M., Pitman, K.J., Reid, A.J., Rosenfeld, J.S., Sainsbury, N.C., Wilson, S.M., and Zdasiuk, B.J. 2025. A Safe Operating Space for Salmon Watersheds Under Rapid Climate Change. Fish and Fisheries 26(6): 1213–1228. doi:10.1111/faf.70027.</w:t>
-                </w:r>
               </w:p>
               <w:p>
                 <w:pPr>
                   <w:pStyle w:val="Bibliography"/>
                 </w:pPr>
                 <w:r>
-                  <w:t>Price, M.H.H., English, K.K., Rosenberger, A.G., MacDuffee, M., and Reynolds, J.D. 2017. Canada's Wild Salmon Policy: An assessment of conservation progress in British Columbia. Can. J. Fish. Aquat. Sci. 74(10): 1507–1518. doi:10.1139/cjfas-2017-0127.</w:t>
+                  <w:t>Department of Justice Canada. 2026, January 13. Table of Public Statutes and Responsible Ministers. Table of Public Statutes; Responsible Ministers.</w:t>
                 </w:r>
               </w:p>
               <w:p>
                 <w:pPr>
                   <w:pStyle w:val="Bibliography"/>
                 </w:pPr>
-                <w:r>
-                  <w:t>Province of British Columbia. 2025. Acts - Ministers' Responsibilities. Government of British Columbia.</w:t>
-                </w:r>
               </w:p>
               <w:p>
                 <w:pPr>
                   <w:pStyle w:val="Bibliography"/>
                 </w:pPr>
                 <w:r>
-                  <w:t>Ray, J.C., Grimm, J., and Olive, A. 2021. The biodiversity crisis in Canada: Failures and challenges of federal and sub-national strategic and legal frameworks. FACETS 6: 1044–1068. doi:10.1139/facets-2020-0075.</w:t>
+                  <w:t>DFO. 2005. Canada's policy for conservation of wild pacific salmon. Fisheries and Oceans Canada, Vancouver, BC.</w:t>
                 </w:r>
               </w:p>
               <w:p>
                 <w:pPr>
                   <w:pStyle w:val="Bibliography"/>
                 </w:pPr>
+              </w:p>
+              <w:p>
+                <w:pPr>
+                  <w:pStyle w:val="Bibliography"/>
+                </w:pPr>
+                <w:r>
+                  <w:t>DFO. 2021. Wild Salmon Policy: 2018-2022 Implementation</w:t>
+                </w:r>
+                <w:r>
+                  <w:t xml:space="preserve"> </w:t>
+                </w:r>
+                <w:r>
+                  <w:t>Plan, Annual Report 2020-21. Fisheries; Oceans Canada, Vancouver, BC.</w:t>
+                </w:r>
+              </w:p>
+              <w:p>
+                <w:pPr>
+                  <w:pStyle w:val="Bibliography"/>
+                </w:pPr>
+              </w:p>
+              <w:p>
+                <w:pPr>
+                  <w:pStyle w:val="Bibliography"/>
+                </w:pPr>
+                <w:r>
+                  <w:t>DFO. 2022a. Guidelines for writing rebuilding plans per the Fish Stocks Provisions and A Fishery Decision-making Framework Incorporating the Precautionary Approach. Fisheries and Oceans Canada, Ottawa, ON.</w:t>
+                </w:r>
+              </w:p>
+              <w:p>
+                <w:pPr>
+                  <w:pStyle w:val="Bibliography"/>
+                </w:pPr>
+              </w:p>
+              <w:p>
+                <w:pPr>
+                  <w:pStyle w:val="Bibliography"/>
+                </w:pPr>
+                <w:r>
+                  <w:t>DFO. 2024. Trilateral declaration on the urgent need to address wild Pacific salmon populations in British Columbia. Fisheries and Oceans Canada.</w:t>
+                </w:r>
+              </w:p>
+              <w:p>
+                <w:pPr>
+                  <w:pStyle w:val="Bibliography"/>
+                </w:pPr>
+              </w:p>
+              <w:p>
+                <w:pPr>
+                  <w:pStyle w:val="Bibliography"/>
+                </w:pPr>
+                <w:r>
+                  <w:t xml:space="preserve">DFO. 2025. Rebuilding plan: West Coast of Vancouver Island Chinook, Oncorhynchus </w:t>
+                </w:r>
+                <w:proofErr w:type="spellStart"/>
+                <w:r>
+                  <w:t>tshawystcha</w:t>
+                </w:r>
+                <w:proofErr w:type="spellEnd"/>
+                <w:r>
+                  <w:t xml:space="preserve">, </w:t>
+                </w:r>
+                <w:proofErr w:type="spellStart"/>
+                <w:r>
+                  <w:t>Suuhaa</w:t>
+                </w:r>
+                <w:proofErr w:type="spellEnd"/>
+                <w:r>
+                  <w:t xml:space="preserve"> | SȾOḰI | </w:t>
+                </w:r>
+                <w:proofErr w:type="spellStart"/>
+                <w:r>
+                  <w:t>sat'sam</w:t>
+                </w:r>
+                <w:proofErr w:type="spellEnd"/>
+                <w:r>
+                  <w:t>. Fisheries and Oceans Canada, Vancouver, BC.</w:t>
+                </w:r>
+              </w:p>
+              <w:p>
+                <w:pPr>
+                  <w:pStyle w:val="Bibliography"/>
+                </w:pPr>
+              </w:p>
+              <w:p>
+                <w:pPr>
+                  <w:pStyle w:val="Bibliography"/>
+                </w:pPr>
+                <w:r>
+                  <w:t xml:space="preserve">Dionne, K. 2023. Recovery potential assessment for southern British Columbian chinook populations, Fraser and southern mainland chinook </w:t>
+                </w:r>
+                <w:proofErr w:type="spellStart"/>
+                <w:r>
+                  <w:t>designatable</w:t>
+                </w:r>
+                <w:proofErr w:type="spellEnd"/>
+                <w:r>
+                  <w:t xml:space="preserve"> units (1, 6, 13 and 15). Canadian Science Advisory Secretariat (CSAS), Ottawa ON.</w:t>
+                </w:r>
+              </w:p>
+              <w:p>
+                <w:pPr>
+                  <w:pStyle w:val="Bibliography"/>
+                </w:pPr>
+              </w:p>
+              <w:p>
+                <w:pPr>
+                  <w:pStyle w:val="Bibliography"/>
+                </w:pPr>
+                <w:proofErr w:type="spellStart"/>
+                <w:r>
+                  <w:lastRenderedPageBreak/>
+                  <w:t>Doutaz</w:t>
+                </w:r>
+                <w:proofErr w:type="spellEnd"/>
+                <w:r>
+                  <w:t xml:space="preserve">, D., Ann-Marie Huang, Scott Decker, and Tanya Vivian. 2023. Recovery potential assessment for Fraser River sockeye salmon (Oncorhynchus nerka), nine </w:t>
+                </w:r>
+                <w:proofErr w:type="spellStart"/>
+                <w:r>
+                  <w:t>designatable</w:t>
+                </w:r>
+                <w:proofErr w:type="spellEnd"/>
+                <w:r>
+                  <w:t xml:space="preserve"> units part 2: Biology, habitat, threats, mitigations and allowable harm - elements 1-11, 14, 16-18, 22. Canadian Science Advisory Secretariat (CSAS), Ottawa ON.</w:t>
+                </w:r>
+              </w:p>
+              <w:p>
+                <w:pPr>
+                  <w:pStyle w:val="Bibliography"/>
+                </w:pPr>
+              </w:p>
+              <w:p>
+                <w:pPr>
+                  <w:pStyle w:val="Bibliography"/>
+                </w:pPr>
+                <w:r>
+                  <w:t>Grant, S.C.H., Bronwyn L. MacDonald, and Mark L. Winston. 2019. State of the Canadian Pacific salmon: Response to changing climate and habitats. Department of Fisheries and Oceans, Nanaimo, British Columbia.</w:t>
+                </w:r>
+              </w:p>
+              <w:p>
+                <w:pPr>
+                  <w:pStyle w:val="Bibliography"/>
+                </w:pPr>
+              </w:p>
+              <w:p>
+                <w:pPr>
+                  <w:pStyle w:val="Bibliography"/>
+                </w:pPr>
+                <w:r>
+                  <w:t>Kraus, D., Murphy, S., and Armitage, D. 2021. Ten bridges on the road to recovering Canada's endangered species. FACETS 6: 1088–1127. doi:10.1139/facets-2020-0084</w:t>
+                </w:r>
+                <w:r>
+                  <w:t>.</w:t>
+                </w:r>
+              </w:p>
+              <w:p>
+                <w:pPr>
+                  <w:pStyle w:val="Bibliography"/>
+                </w:pPr>
+              </w:p>
+              <w:p>
+                <w:pPr>
+                  <w:pStyle w:val="Bibliography"/>
+                </w:pPr>
+                <w:r>
+                  <w:t xml:space="preserve">Marentette, J.R., and Kronlund, A.R. 2020. A cross-jurisdictional review of international fisheries policies, standards and guidelines: Considerations for a Canadian Science Sector approach. Fisheries and Oceans Canada = </w:t>
+                </w:r>
+                <w:proofErr w:type="spellStart"/>
+                <w:r>
+                  <w:t>Pêches</w:t>
+                </w:r>
+                <w:proofErr w:type="spellEnd"/>
+                <w:r>
+                  <w:t xml:space="preserve"> et </w:t>
+                </w:r>
+                <w:proofErr w:type="spellStart"/>
+                <w:r>
+                  <w:t>Océans</w:t>
+                </w:r>
+                <w:proofErr w:type="spellEnd"/>
+                <w:r>
+                  <w:t xml:space="preserve"> Canada, Ottawa, ON.</w:t>
+                </w:r>
+              </w:p>
+              <w:p>
+                <w:pPr>
+                  <w:pStyle w:val="Bibliography"/>
+                </w:pPr>
+              </w:p>
+              <w:p>
+                <w:pPr>
+                  <w:pStyle w:val="Bibliography"/>
+                </w:pPr>
+                <w:r>
+                  <w:t xml:space="preserve">McCune, J.L., Harrower, W.L., Avery-Gomm, S., Brogan, J.M., Csergő, A.-M., Davidson, L.N.K., </w:t>
+                </w:r>
+                <w:proofErr w:type="spellStart"/>
+                <w:r>
+                  <w:t>Garani</w:t>
+                </w:r>
+                <w:proofErr w:type="spellEnd"/>
+                <w:r>
+                  <w:t xml:space="preserve">, A., Halpin, L.R., </w:t>
+                </w:r>
+                <w:proofErr w:type="spellStart"/>
+                <w:r>
+                  <w:t>Lipsen</w:t>
+                </w:r>
+                <w:proofErr w:type="spellEnd"/>
+                <w:r>
+                  <w:t>, L.P.J., Lee, C., Nelson, J.C., Prugh, L.R., Stinson, C.M., Whitney, C.K., and Whitton, J. 2013. Threats to Canadian species at risk: An analysis of finalized recovery strategies. Biological Conservation 166: 254–265. doi:10.1016/j.biocon.2013.07.006.</w:t>
+                </w:r>
+              </w:p>
+              <w:p>
+                <w:pPr>
+                  <w:pStyle w:val="Bibliography"/>
+                </w:pPr>
+              </w:p>
+              <w:p>
+                <w:pPr>
+                  <w:pStyle w:val="Bibliography"/>
+                </w:pPr>
+                <w:r>
+                  <w:t>McDonald, K. 2021. Pacific Salmon: Ensuring the Long-term Health of Wild Populations and Associated Fisheries. House of Commons Canada, Ottawa, ON.</w:t>
+                </w:r>
+              </w:p>
+              <w:p>
+                <w:pPr>
+                  <w:pStyle w:val="Bibliography"/>
+                </w:pPr>
+              </w:p>
+              <w:p>
+                <w:pPr>
+                  <w:pStyle w:val="Bibliography"/>
+                </w:pPr>
+                <w:r>
+                  <w:t xml:space="preserve">Moore, J.W., </w:t>
+                </w:r>
+                <w:proofErr w:type="spellStart"/>
+                <w:r>
+                  <w:t>Ulaski</w:t>
+                </w:r>
+                <w:proofErr w:type="spellEnd"/>
+                <w:r>
+                  <w:t xml:space="preserve">, M.E., Wilson, K.L., Martin, T.G., Kuiper, S.D., Peacock, S.J., Braun, D.C., Naman, S.M., Pitman, K.J., Reid, A.J., Rosenfeld, J.S., Sainsbury, N.C., Wilson, S.M., and </w:t>
+                </w:r>
+                <w:proofErr w:type="spellStart"/>
+                <w:r>
+                  <w:t>Zdasiuk</w:t>
+                </w:r>
+                <w:proofErr w:type="spellEnd"/>
+                <w:r>
+                  <w:t>, B.J. 2025. A Safe Operating Space for Salmon Watersheds Under Rapid Climate Change. Fish and Fisheries 26(6): 1213–1228. doi:10.1111/faf.70027.</w:t>
+                </w:r>
+              </w:p>
+              <w:p>
+                <w:pPr>
+                  <w:pStyle w:val="Bibliography"/>
+                </w:pPr>
+              </w:p>
+              <w:p>
+                <w:pPr>
+                  <w:pStyle w:val="Bibliography"/>
+                </w:pPr>
+                <w:r>
+                  <w:t xml:space="preserve">Price, M.H.H., English, K.K., Rosenberger, A.G., MacDuffee, M., and Reynolds, J.D. 2017. Canada's Wild Salmon Policy: An assessment of conservation progress in British Columbia. Can. J. Fish. </w:t>
+                </w:r>
+                <w:proofErr w:type="spellStart"/>
+                <w:r>
+                  <w:t>Aquat</w:t>
+                </w:r>
+                <w:proofErr w:type="spellEnd"/>
+                <w:r>
+                  <w:t>. Sci. 74(10): 1507–1518. doi:10.1139/cjfas-2017-0127.</w:t>
+                </w:r>
+              </w:p>
+              <w:p>
+                <w:pPr>
+                  <w:pStyle w:val="Bibliography"/>
+                </w:pPr>
+              </w:p>
+              <w:p>
+                <w:pPr>
+                  <w:pStyle w:val="Bibliography"/>
+                </w:pPr>
+                <w:r>
+                  <w:t>Province of British Columbia. 2025. Acts - Ministers' Responsibilities. Government of British Columbia.</w:t>
+                </w:r>
+              </w:p>
+              <w:p>
+                <w:pPr>
+                  <w:pStyle w:val="Bibliography"/>
+                </w:pPr>
+              </w:p>
+              <w:p>
+                <w:pPr>
+                  <w:pStyle w:val="Bibliography"/>
+                </w:pPr>
+                <w:r>
+                  <w:t>Ray, J.C., Grimm, J., and Olive, A. 2021. The biodiversity crisis in Canada: Failures and challenges of federal and sub-national strategic and legal frameworks. FACETS 6: 1044–1068. doi:10.1139/facets-2020-0075.</w:t>
+                </w:r>
+              </w:p>
+              <w:p>
+                <w:pPr>
+                  <w:pStyle w:val="Bibliography"/>
+                </w:pPr>
+              </w:p>
+              <w:p>
+                <w:pPr>
+                  <w:pStyle w:val="Bibliography"/>
+                </w:pPr>
+                <w:proofErr w:type="spellStart"/>
                 <w:r>
                   <w:rPr>
                     <w:rFonts w:hint="eastAsia"/>
                   </w:rPr>
-                  <w:t>Salafsky, N., Relton, C., Young, B.E., Lamarre, P., Böhm, M., Chénier, M., Cochrane, E., Dionne, M., He, K.K., Hilton</w:t>
+                  <w:t>Salafsky</w:t>
+                </w:r>
+                <w:proofErr w:type="spellEnd"/>
+                <w:r>
+                  <w:rPr>
+                    <w:rFonts w:hint="eastAsia"/>
+                  </w:rPr>
+                  <w:t>, N., Relton, C., Young, B.E., Lamarre, P., Böhm, M., Chénier, M., Cochrane, E., Dionne, M., He, K.K., Hilton</w:t>
                 </w:r>
                 <w:r>
                   <w:rPr>
@@ -4080,7 +4497,21 @@
                   <w:rPr>
                     <w:rFonts w:hint="eastAsia"/>
                   </w:rPr>
-                  <w:t>Taylor, C., Latrémouille, C., Morrison, J., Raymond, C.V., Seddon, M., and Suresh, V. 2024. Classification of direct threats to the conser</w:t>
+                  <w:t xml:space="preserve">Taylor, C., </w:t>
+                </w:r>
+                <w:proofErr w:type="spellStart"/>
+                <w:r>
+                  <w:rPr>
+                    <w:rFonts w:hint="eastAsia"/>
+                  </w:rPr>
+                  <w:t>Latrémouille</w:t>
+                </w:r>
+                <w:proofErr w:type="spellEnd"/>
+                <w:r>
+                  <w:rPr>
+                    <w:rFonts w:hint="eastAsia"/>
+                  </w:rPr>
+                  <w:t>, C., Morrison, J., Raymond, C.V., Seddon, M., and Suresh, V. 2024. Classification of direct threats to the conser</w:t>
                 </w:r>
                 <w:r>
                   <w:t>vation of ecosystems and species 4.0. Conservation Biology 39(3): e14434. doi:10.1111/cobi.14434.</w:t>
@@ -4090,11 +4521,38 @@
                 <w:pPr>
                   <w:pStyle w:val="Bibliography"/>
                 </w:pPr>
+              </w:p>
+              <w:p>
+                <w:pPr>
+                  <w:pStyle w:val="Bibliography"/>
+                </w:pPr>
+                <w:proofErr w:type="spellStart"/>
                 <w:r>
                   <w:rPr>
                     <w:rFonts w:hint="eastAsia"/>
                   </w:rPr>
-                  <w:t>Salafsky, N., Salzer, D., Stattersfield, A.J., Hilton</w:t>
+                  <w:t>Salafsky</w:t>
+                </w:r>
+                <w:proofErr w:type="spellEnd"/>
+                <w:r>
+                  <w:rPr>
+                    <w:rFonts w:hint="eastAsia"/>
+                  </w:rPr>
+                  <w:t xml:space="preserve">, N., Salzer, D., </w:t>
+                </w:r>
+                <w:proofErr w:type="spellStart"/>
+                <w:r>
+                  <w:rPr>
+                    <w:rFonts w:hint="eastAsia"/>
+                  </w:rPr>
+                  <w:t>Stattersfield</w:t>
+                </w:r>
+                <w:proofErr w:type="spellEnd"/>
+                <w:r>
+                  <w:rPr>
+                    <w:rFonts w:hint="eastAsia"/>
+                  </w:rPr>
+                  <w:t>, A.J., Hilton</w:t>
                 </w:r>
                 <w:r>
                   <w:rPr>
@@ -4106,7 +4564,28 @@
                   <w:rPr>
                     <w:rFonts w:hint="eastAsia"/>
                   </w:rPr>
-                  <w:t>Taylor, C., Neugarten, R., Butchart, S.H.M., Collen, B., Cox, N., Master, L.L., O'Connor, S., and Wilkie, D. 2008. A Standard Lexicon for Biodiversity Conservation: Unified Classifications of Threats an</w:t>
+                  <w:t xml:space="preserve">Taylor, C., </w:t>
+                </w:r>
+                <w:proofErr w:type="spellStart"/>
+                <w:r>
+                  <w:rPr>
+                    <w:rFonts w:hint="eastAsia"/>
+                  </w:rPr>
+                  <w:t>Neugarten</w:t>
+                </w:r>
+                <w:proofErr w:type="spellEnd"/>
+                <w:r>
+                  <w:rPr>
+                    <w:rFonts w:hint="eastAsia"/>
+                  </w:rPr>
+                  <w:t xml:space="preserve">, R., Butchart, S.H.M., Collen, B., Cox, N., Master, L.L., O'Connor, S., and Wilkie, D. 2008. A Standard Lexicon for Biodiversity </w:t>
+                </w:r>
+                <w:r>
+                  <w:rPr>
+                    <w:rFonts w:hint="eastAsia"/>
+                  </w:rPr>
+                  <w:lastRenderedPageBreak/>
+                  <w:t>Conservation: Unified Classifications of Threats an</w:t>
                 </w:r>
                 <w:r>
                   <w:t>d Actions. Conservation Biology 22(4): 897–911. doi:10.1111/j.1523-1739.2008.00937.x.</w:t>
@@ -4116,32 +4595,78 @@
                 <w:pPr>
                   <w:pStyle w:val="Bibliography"/>
                 </w:pPr>
-                <w:r>
-                  <w:t>Swerdfager, T., and Olive, A. 2023. Laws matter: A foundational approach to biodiversity conservation in Canada. FACETS 8: 1–13. doi:10.1139/facets-2022-0095.</w:t>
-                </w:r>
               </w:p>
               <w:p>
                 <w:pPr>
                   <w:pStyle w:val="Bibliography"/>
                 </w:pPr>
-                <w:r>
-                  <w:t>Thompson, P.C. 1974. Institutional Constraints in Fisheries Management. J. Fish. Res.Board Can (31): 1965–1981.</w:t>
+                <w:proofErr w:type="spellStart"/>
+                <w:r>
+                  <w:t>Swerdfager</w:t>
+                </w:r>
+                <w:proofErr w:type="spellEnd"/>
+                <w:r>
+                  <w:t>, T., and Olive, A. 2023. Laws matter: A foundational approach to biodiversity conservation in Canada. FACETS 8: 1–13. doi:10.1139/facets-2022-0095.</w:t>
                 </w:r>
               </w:p>
               <w:p>
                 <w:pPr>
                   <w:pStyle w:val="Bibliography"/>
                 </w:pPr>
-                <w:r>
-                  <w:t>Turcotte, A., Kermany, N., Foster, S., Proctor, C.A., Gilmour, S.M., Doria, M., Sebes, J., Whitton, J., Cooke, S.J., and Bennett, J.R. 2021. Fixing the Canadian Species at Risk Act : Identifying major issues and recommendations for increasing accountability and efficiency. FACETS 6: 1474–1494. doi:10.1139/facets-2020-0064.</w:t>
-                </w:r>
               </w:p>
               <w:p>
                 <w:pPr>
                   <w:pStyle w:val="Bibliography"/>
                 </w:pPr>
                 <w:r>
-                  <w:t>Ulaski, M.E., Moore, J.W., Carlson, D., Taddei, K.F., Kriese, K., Griggs, J., Murray, C.C., Adams, M., Wilson, K.L., Reid, A., Sainsbury, N., Cannon, S., Griggs, E., and Martin, T.G. 2025. Barriers and opportunities for the effective management of cumulative effects in salmon ecosystems in British Columbia, Canada. FACETS 10: 1–25. doi:10.1139/facets-2024-0348.</w:t>
+                  <w:t xml:space="preserve">Thompson, P.C. 1974. Institutional Constraints in Fisheries Management. J. Fish. </w:t>
+                </w:r>
+                <w:proofErr w:type="spellStart"/>
+                <w:r>
+                  <w:t>Res.Board</w:t>
+                </w:r>
+                <w:proofErr w:type="spellEnd"/>
+                <w:r>
+                  <w:t xml:space="preserve"> Can (31): 1965–1981.</w:t>
+                </w:r>
+              </w:p>
+              <w:p>
+                <w:pPr>
+                  <w:pStyle w:val="Bibliography"/>
+                </w:pPr>
+              </w:p>
+              <w:p>
+                <w:pPr>
+                  <w:pStyle w:val="Bibliography"/>
+                </w:pPr>
+                <w:r>
+                  <w:t xml:space="preserve">Turcotte, A., </w:t>
+                </w:r>
+                <w:proofErr w:type="spellStart"/>
+                <w:r>
+                  <w:t>Kermany</w:t>
+                </w:r>
+                <w:proofErr w:type="spellEnd"/>
+                <w:r>
+                  <w:t>, N., Foster, S., Proctor, C.A., Gilmour, S.M., Doria, M., Sebes, J., Whitton, J., Cooke, S.J., and Bennett, J.R. 2021. Fixing the Canadian Species at Risk Act : Identifying major issues and recommendations for increasing accountability and efficiency. FACETS 6: 1474–1494. doi:10.1139/facets-2020-0064.</w:t>
+                </w:r>
+              </w:p>
+              <w:p>
+                <w:pPr>
+                  <w:pStyle w:val="Bibliography"/>
+                </w:pPr>
+              </w:p>
+              <w:p>
+                <w:pPr>
+                  <w:pStyle w:val="Bibliography"/>
+                </w:pPr>
+                <w:proofErr w:type="spellStart"/>
+                <w:r>
+                  <w:t>Ulaski</w:t>
+                </w:r>
+                <w:proofErr w:type="spellEnd"/>
+                <w:r>
+                  <w:t>, M.E., Moore, J.W., Carlson, D., Taddei, K.F., Kriese, K., Griggs, J., Murray, C.C., Adams, M., Wilson, K.L., Reid, A., Sainsbury, N., Cannon, S., Griggs, E., and Martin, T.G. 2025. Barriers and opportunities for the effective management of cumulative effects in salmon ecosystems in British Columbia, Canada. FACETS 10: 1–25. doi:10.1139/facets-2024-0348.</w:t>
                 </w:r>
               </w:p>
             </w:tc>
@@ -7993,7 +8518,7 @@
     <w:sig w:usb0="E4002EFF" w:usb1="C200247B" w:usb2="00000009" w:usb3="00000000" w:csb0="000001FF" w:csb1="00000000"/>
   </w:font>
   <w:font w:name="Yu Mincho">
-    <w:altName w:val="游明朝"/>
+    <w:altName w:val="Yu Gothic"/>
     <w:charset w:val="80"/>
     <w:family w:val="roman"/>
     <w:pitch w:val="variable"/>
@@ -8034,6 +8559,18 @@
     <w:family w:val="swiss"/>
     <w:pitch w:val="variable"/>
     <w:sig w:usb0="00000003" w:usb1="02000000" w:usb2="08000000" w:usb3="00000000" w:csb0="00000001" w:csb1="00000000"/>
+  </w:font>
+  <w:font w:name="Aptos">
+    <w:charset w:val="00"/>
+    <w:family w:val="swiss"/>
+    <w:pitch w:val="variable"/>
+    <w:sig w:usb0="20000287" w:usb1="00000003" w:usb2="00000000" w:usb3="00000000" w:csb0="0000019F" w:csb1="00000000"/>
+  </w:font>
+  <w:font w:name="Aptos Display">
+    <w:charset w:val="00"/>
+    <w:family w:val="swiss"/>
+    <w:pitch w:val="variable"/>
+    <w:sig w:usb0="20000287" w:usb1="00000003" w:usb2="00000000" w:usb3="00000000" w:csb0="0000019F" w:csb1="00000000"/>
   </w:font>
 </w:fonts>
 </file>
@@ -8079,6 +8616,7 @@
     <w:rsid w:val="00C0486B"/>
     <w:rsid w:val="00C7647D"/>
     <w:rsid w:val="00C818AE"/>
+    <w:rsid w:val="00CD68B7"/>
     <w:rsid w:val="00D14A19"/>
     <w:rsid w:val="00DB5CFD"/>
     <w:rsid w:val="00DE5429"/>
@@ -8917,15 +9455,6 @@
 </file>
 
 <file path=customXml/item1.xml><?xml version="1.0" encoding="utf-8"?>
-<?mso-contentType ?>
-<FormTemplates xmlns="http://schemas.microsoft.com/sharepoint/v3/contenttype/forms">
-  <Display>DocumentLibraryForm</Display>
-  <Edit>DocumentLibraryForm</Edit>
-  <New>DocumentLibraryForm</New>
-</FormTemplates>
-</file>
-
-<file path=customXml/item2.xml><?xml version="1.0" encoding="utf-8"?>
 <p:properties xmlns:p="http://schemas.microsoft.com/office/2006/metadata/properties" xmlns:xsi="http://www.w3.org/2001/XMLSchema-instance" xmlns:pc="http://schemas.microsoft.com/office/infopath/2007/PartnerControls">
   <documentManagement>
     <lcf76f155ced4ddcb4097134ff3c332f xmlns="b86e46b4-8cb4-4c9b-af91-82a4fe689175">
@@ -8935,11 +9464,16 @@
 </p:properties>
 </file>
 
-<file path=customXml/item3.xml><?xml version="1.0" encoding="utf-8"?>
-<b:Sources xmlns:b="http://schemas.openxmlformats.org/officeDocument/2006/bibliography" xmlns="http://schemas.openxmlformats.org/officeDocument/2006/bibliography" SelectedStyle="\APASixthEditionOfficeOnline.xsl" StyleName="APA" Version="6"/>
+<file path=customXml/item2.xml><?xml version="1.0" encoding="utf-8"?>
+<?mso-contentType ?>
+<FormTemplates xmlns="http://schemas.microsoft.com/sharepoint/v3/contenttype/forms">
+  <Display>DocumentLibraryForm</Display>
+  <Edit>DocumentLibraryForm</Edit>
+  <New>DocumentLibraryForm</New>
+</FormTemplates>
 </file>
 
-<file path=customXml/item4.xml><?xml version="1.0" encoding="utf-8"?>
+<file path=customXml/item3.xml><?xml version="1.0" encoding="utf-8"?>
 <ct:contentTypeSchema xmlns:ct="http://schemas.microsoft.com/office/2006/metadata/contentType" xmlns:ma="http://schemas.microsoft.com/office/2006/metadata/properties/metaAttributes" ct:_="" ma:_="" ma:contentTypeName="Document" ma:contentTypeID="0x01010061C374DCBC74724F8F9F44A4072F6AF4" ma:contentTypeVersion="14" ma:contentTypeDescription="Create a new document." ma:contentTypeScope="" ma:versionID="b3aa1f37ed23f3273197e2b165797313">
   <xsd:schema xmlns:xsd="http://www.w3.org/2001/XMLSchema" xmlns:xs="http://www.w3.org/2001/XMLSchema" xmlns:p="http://schemas.microsoft.com/office/2006/metadata/properties" xmlns:ns2="b86e46b4-8cb4-4c9b-af91-82a4fe689175" xmlns:ns3="4ea98688-c254-4620-a63b-978b805c7ea0" targetNamespace="http://schemas.microsoft.com/office/2006/metadata/properties" ma:root="true" ma:fieldsID="ef16f82ccfceeee2392493526580d502" ns2:_="" ns3:_="">
     <xsd:import namespace="b86e46b4-8cb4-4c9b-af91-82a4fe689175"/>
@@ -9162,15 +9696,11 @@
 </ct:contentTypeSchema>
 </file>
 
-<file path=customXml/itemProps1.xml><?xml version="1.0" encoding="utf-8"?>
-<ds:datastoreItem xmlns:ds="http://schemas.openxmlformats.org/officeDocument/2006/customXml" ds:itemID="{72AAA4BC-5DDC-495F-A8B4-9C718BA5CCC0}">
-  <ds:schemaRefs>
-    <ds:schemaRef ds:uri="http://schemas.microsoft.com/sharepoint/v3/contenttype/forms"/>
-  </ds:schemaRefs>
-</ds:datastoreItem>
+<file path=customXml/item4.xml><?xml version="1.0" encoding="utf-8"?>
+<b:Sources xmlns:b="http://schemas.openxmlformats.org/officeDocument/2006/bibliography" xmlns="http://schemas.openxmlformats.org/officeDocument/2006/bibliography" SelectedStyle="\APASixthEditionOfficeOnline.xsl" StyleName="APA" Version="6"/>
 </file>
 
-<file path=customXml/itemProps2.xml><?xml version="1.0" encoding="utf-8"?>
+<file path=customXml/itemProps1.xml><?xml version="1.0" encoding="utf-8"?>
 <ds:datastoreItem xmlns:ds="http://schemas.openxmlformats.org/officeDocument/2006/customXml" ds:itemID="{DA3DFDC2-3CED-426A-909C-02CAE6FB2354}">
   <ds:schemaRefs>
     <ds:schemaRef ds:uri="http://schemas.microsoft.com/office/2006/metadata/properties"/>
@@ -9180,15 +9710,15 @@
 </ds:datastoreItem>
 </file>
 
-<file path=customXml/itemProps3.xml><?xml version="1.0" encoding="utf-8"?>
-<ds:datastoreItem xmlns:ds="http://schemas.openxmlformats.org/officeDocument/2006/customXml" ds:itemID="{399C0CD5-9DA8-4408-BAFB-34398FE49901}">
+<file path=customXml/itemProps2.xml><?xml version="1.0" encoding="utf-8"?>
+<ds:datastoreItem xmlns:ds="http://schemas.openxmlformats.org/officeDocument/2006/customXml" ds:itemID="{72AAA4BC-5DDC-495F-A8B4-9C718BA5CCC0}">
   <ds:schemaRefs>
-    <ds:schemaRef ds:uri="http://schemas.openxmlformats.org/officeDocument/2006/bibliography"/>
+    <ds:schemaRef ds:uri="http://schemas.microsoft.com/sharepoint/v3/contenttype/forms"/>
   </ds:schemaRefs>
 </ds:datastoreItem>
 </file>
 
-<file path=customXml/itemProps4.xml><?xml version="1.0" encoding="utf-8"?>
+<file path=customXml/itemProps3.xml><?xml version="1.0" encoding="utf-8"?>
 <ds:datastoreItem xmlns:ds="http://schemas.openxmlformats.org/officeDocument/2006/customXml" ds:itemID="{01735CE7-4281-4E09-9189-9F667DAA8736}">
   <ds:schemaRefs>
     <ds:schemaRef ds:uri="http://schemas.microsoft.com/office/2006/metadata/contentType"/>
@@ -9205,4 +9735,12 @@
     <ds:schemaRef ds:uri="http://schemas.microsoft.com/internal/obd"/>
   </ds:schemaRefs>
 </ds:datastoreItem>
+</file>
+
+<file path=customXml/itemProps4.xml><?xml version="1.0" encoding="utf-8"?>
+<ds:datastoreItem xmlns:ds="http://schemas.openxmlformats.org/officeDocument/2006/customXml" ds:itemID="{399C0CD5-9DA8-4408-BAFB-34398FE49901}">
+  <ds:schemaRefs>
+    <ds:schemaRef ds:uri="http://schemas.openxmlformats.org/officeDocument/2006/bibliography"/>
+  </ds:schemaRefs>
+</ds:datastoreItem>
 </file>
</xml_diff>